<commit_message>
#12 : FEATURE : MAIN MENU + Added Main Menu with almost all functionality listed in TDD + Added Button assets for the Main Menu * Adjusted Enemy Spawner and Enemy scripts to allow for Main Menu difficulty changes
</commit_message>
<xml_diff>
--- a/Pseudocode and Flowcharts/Enemy Pseudocode.docx
+++ b/Pseudocode and Flowcharts/Enemy Pseudocode.docx
@@ -140,26 +140,32 @@
         <w:br/>
         <w:t>create float splitArcHalf and set it to 30</w:t>
       </w:r>
-    </w:p>
-    <w:p>
-      <w:pPr>
-        <w:spacing w:after="200" w:line="276" w:lineRule="auto"/>
-        <w:rPr>
-          <w:rFonts w:ascii="Calibri" w:eastAsia="Calibri" w:hAnsi="Calibri" w:cs="Calibri"/>
-        </w:rPr>
-      </w:pPr>
-      <w:r>
-        <w:rPr>
-          <w:rFonts w:ascii="Calibri" w:eastAsia="Calibri" w:hAnsi="Calibri" w:cs="Calibri"/>
-        </w:rPr>
-        <w:t>create public gameObject enemyTriangle</w:t>
-      </w:r>
-      <w:r>
-        <w:rPr>
-          <w:rFonts w:ascii="Calibri" w:eastAsia="Calibri" w:hAnsi="Calibri" w:cs="Calibri"/>
-        </w:rPr>
-        <w:br/>
-        <w:t>create public gameObject enemySquare</w:t>
+      <w:r>
+        <w:rPr>
+          <w:rFonts w:ascii="Calibri" w:eastAsia="Calibri" w:hAnsi="Calibri" w:cs="Calibri"/>
+        </w:rPr>
+        <w:br/>
+        <w:t>create int splitEnemyCount and set it to 2</w:t>
+      </w:r>
+    </w:p>
+    <w:p>
+      <w:pPr>
+        <w:spacing w:after="200" w:line="276" w:lineRule="auto"/>
+        <w:rPr>
+          <w:rFonts w:ascii="Calibri" w:eastAsia="Calibri" w:hAnsi="Calibri" w:cs="Calibri"/>
+        </w:rPr>
+      </w:pPr>
+      <w:r>
+        <w:rPr>
+          <w:rFonts w:ascii="Calibri" w:eastAsia="Calibri" w:hAnsi="Calibri" w:cs="Calibri"/>
+        </w:rPr>
+        <w:t xml:space="preserve">create public gameObject </w:t>
+      </w:r>
+      <w:r>
+        <w:rPr>
+          <w:rFonts w:ascii="Calibri" w:eastAsia="Calibri" w:hAnsi="Calibri" w:cs="Calibri"/>
+        </w:rPr>
+        <w:t>enemySplitup</w:t>
       </w:r>
     </w:p>
     <w:p>
@@ -555,11 +561,6 @@
           <w:rFonts w:ascii="Calibri" w:eastAsia="Calibri" w:hAnsi="Calibri" w:cs="Calibri"/>
         </w:rPr>
         <w:br/>
-      </w:r>
-      <w:r>
-        <w:rPr>
-          <w:rFonts w:ascii="Calibri" w:eastAsia="Calibri" w:hAnsi="Calibri" w:cs="Calibri"/>
-        </w:rPr>
         <w:t xml:space="preserve">    in other’s Projectile component, execute DecreasePierce()</w:t>
       </w:r>
       <w:r>
@@ -567,11 +568,6 @@
           <w:rFonts w:ascii="Calibri" w:eastAsia="Calibri" w:hAnsi="Calibri" w:cs="Calibri"/>
         </w:rPr>
         <w:br/>
-      </w:r>
-      <w:r>
-        <w:rPr>
-          <w:rFonts w:ascii="Calibri" w:eastAsia="Calibri" w:hAnsi="Calibri" w:cs="Calibri"/>
-        </w:rPr>
         <w:t xml:space="preserve">    set currPiercingCooldown to 0</w:t>
       </w:r>
       <w:r>
@@ -745,14 +741,32 @@
         <w:rPr>
           <w:rFonts w:ascii="Calibri" w:eastAsia="Calibri" w:hAnsi="Calibri" w:cs="Calibri"/>
         </w:rPr>
-        <w:t>Repeat twice:</w:t>
-      </w:r>
-      <w:r>
-        <w:rPr>
-          <w:rFonts w:ascii="Calibri" w:eastAsia="Calibri" w:hAnsi="Calibri" w:cs="Calibri"/>
-        </w:rPr>
-        <w:br/>
-        <w:t xml:space="preserve">    Look at cases for enemyID - 1:</w:t>
+        <w:t xml:space="preserve">For </w:t>
+      </w:r>
+      <w:r>
+        <w:rPr>
+          <w:rFonts w:ascii="Calibri" w:eastAsia="Calibri" w:hAnsi="Calibri" w:cs="Calibri"/>
+        </w:rPr>
+        <w:t>(int n = 0; n &lt; splitEnemyCount; n++)</w:t>
+      </w:r>
+      <w:r>
+        <w:rPr>
+          <w:rFonts w:ascii="Calibri" w:eastAsia="Calibri" w:hAnsi="Calibri" w:cs="Calibri"/>
+        </w:rPr>
+        <w:t>:</w:t>
+      </w:r>
+      <w:r>
+        <w:rPr>
+          <w:rFonts w:ascii="Calibri" w:eastAsia="Calibri" w:hAnsi="Calibri" w:cs="Calibri"/>
+        </w:rPr>
+        <w:br/>
+        <w:t xml:space="preserve">    </w:t>
+      </w:r>
+      <w:r>
+        <w:rPr>
+          <w:rFonts w:ascii="Calibri" w:eastAsia="Calibri" w:hAnsi="Calibri" w:cs="Calibri"/>
+        </w:rPr>
+        <w:t>create GameObject newEnemy and Instantiate it as enemySplitup at this gameObject's position</w:t>
       </w:r>
       <w:r>
         <w:rPr>
@@ -765,34 +779,6 @@
           <w:rFonts w:ascii="Calibri" w:eastAsia="Calibri" w:hAnsi="Calibri" w:cs="Calibri"/>
         </w:rPr>
         <w:lastRenderedPageBreak/>
-        <w:t xml:space="preserve">    case 1:</w:t>
-      </w:r>
-      <w:r>
-        <w:rPr>
-          <w:rFonts w:ascii="Calibri" w:eastAsia="Calibri" w:hAnsi="Calibri" w:cs="Calibri"/>
-        </w:rPr>
-        <w:br/>
-        <w:t xml:space="preserve">        create GameObject newEnemy and Instantiate it as enemyTriangle at this gameObject's position</w:t>
-      </w:r>
-      <w:r>
-        <w:rPr>
-          <w:rFonts w:ascii="Calibri" w:eastAsia="Calibri" w:hAnsi="Calibri" w:cs="Calibri"/>
-        </w:rPr>
-        <w:br/>
-        <w:t xml:space="preserve">    case 2:</w:t>
-      </w:r>
-      <w:r>
-        <w:rPr>
-          <w:rFonts w:ascii="Calibri" w:eastAsia="Calibri" w:hAnsi="Calibri" w:cs="Calibri"/>
-        </w:rPr>
-        <w:br/>
-        <w:t xml:space="preserve">        create GameObject newEnemy and Instantiate it as enemySquare at this gameObject's position</w:t>
-      </w:r>
-      <w:r>
-        <w:rPr>
-          <w:rFonts w:ascii="Calibri" w:eastAsia="Calibri" w:hAnsi="Calibri" w:cs="Calibri"/>
-        </w:rPr>
-        <w:br/>
         <w:t xml:space="preserve">    In newEnemy's Enemy component, execute CreateEnemySettings(enemyID -1, health-1)</w:t>
       </w:r>
       <w:r>
@@ -813,31 +799,7 @@
           <w:rFonts w:ascii="Calibri" w:eastAsia="Calibri" w:hAnsi="Calibri" w:cs="Calibri"/>
         </w:rPr>
         <w:br/>
-        <w:t xml:space="preserve">        set randomAngle to </w:t>
-      </w:r>
-      <w:r>
-        <w:rPr>
-          <w:rFonts w:ascii="Calibri" w:eastAsia="Calibri" w:hAnsi="Calibri" w:cs="Calibri"/>
-        </w:rPr>
-        <w:t>random range between -</w:t>
-      </w:r>
-      <w:r>
-        <w:rPr>
-          <w:rFonts w:ascii="Calibri" w:eastAsia="Calibri" w:hAnsi="Calibri" w:cs="Calibri"/>
-        </w:rPr>
-        <w:t>90</w:t>
-      </w:r>
-      <w:r>
-        <w:rPr>
-          <w:rFonts w:ascii="Calibri" w:eastAsia="Calibri" w:hAnsi="Calibri" w:cs="Calibri"/>
-        </w:rPr>
-        <w:t xml:space="preserve"> and +</w:t>
-      </w:r>
-      <w:r>
-        <w:rPr>
-          <w:rFonts w:ascii="Calibri" w:eastAsia="Calibri" w:hAnsi="Calibri" w:cs="Calibri"/>
-        </w:rPr>
-        <w:t>90</w:t>
+        <w:t xml:space="preserve">        set randomAngle to random range between -90 and +90</w:t>
       </w:r>
       <w:r>
         <w:rPr>
@@ -946,13 +908,7 @@
         <w:rPr>
           <w:rFonts w:ascii="Calibri" w:eastAsia="Calibri" w:hAnsi="Calibri" w:cs="Calibri"/>
         </w:rPr>
-        <w:t>subtract</w:t>
-      </w:r>
-      <w:r>
-        <w:rPr>
-          <w:rFonts w:ascii="Calibri" w:eastAsia="Calibri" w:hAnsi="Calibri" w:cs="Calibri"/>
-        </w:rPr>
-        <w:t xml:space="preserve"> finalSpeed </w:t>
+        <w:t xml:space="preserve">subtract finalSpeed </w:t>
       </w:r>
       <w:r>
         <w:rPr>
@@ -1008,19 +964,7 @@
         <w:rPr>
           <w:rFonts w:ascii="Calibri" w:eastAsia="Calibri" w:hAnsi="Calibri" w:cs="Calibri"/>
         </w:rPr>
-        <w:t xml:space="preserve">* </w:t>
-      </w:r>
-      <w:r>
-        <w:rPr>
-          <w:rFonts w:ascii="Calibri" w:eastAsia="Calibri" w:hAnsi="Calibri" w:cs="Calibri"/>
-        </w:rPr>
-        <w:t>kbSpeedMultiplier</w:t>
-      </w:r>
-      <w:r>
-        <w:rPr>
-          <w:rFonts w:ascii="Calibri" w:eastAsia="Calibri" w:hAnsi="Calibri" w:cs="Calibri"/>
-        </w:rPr>
-        <w:t xml:space="preserve"> </w:t>
+        <w:t xml:space="preserve">* kbSpeedMultiplier </w:t>
       </w:r>
       <w:r>
         <w:rPr>
@@ -1039,19 +983,7 @@
         <w:rPr>
           <w:rFonts w:ascii="Calibri" w:eastAsia="Calibri" w:hAnsi="Calibri" w:cs="Calibri"/>
         </w:rPr>
-        <w:t xml:space="preserve">* </w:t>
-      </w:r>
-      <w:r>
-        <w:rPr>
-          <w:rFonts w:ascii="Calibri" w:eastAsia="Calibri" w:hAnsi="Calibri" w:cs="Calibri"/>
-        </w:rPr>
-        <w:t>kbSpeedMultiplier</w:t>
-      </w:r>
-      <w:r>
-        <w:rPr>
-          <w:rFonts w:ascii="Calibri" w:eastAsia="Calibri" w:hAnsi="Calibri" w:cs="Calibri"/>
-        </w:rPr>
-        <w:t xml:space="preserve"> </w:t>
+        <w:t xml:space="preserve">* kbSpeedMultiplier </w:t>
       </w:r>
       <w:r>
         <w:rPr>
@@ -1077,11 +1009,6 @@
           <w:rFonts w:ascii="Calibri" w:eastAsia="Calibri" w:hAnsi="Calibri" w:cs="Calibri"/>
         </w:rPr>
         <w:br/>
-      </w:r>
-      <w:r>
-        <w:rPr>
-          <w:rFonts w:ascii="Calibri" w:eastAsia="Calibri" w:hAnsi="Calibri" w:cs="Calibri"/>
-        </w:rPr>
         <w:t>add</w:t>
       </w:r>
       <w:r>

</xml_diff>

<commit_message>
#20 : RELEASE CANDIDATE 2 * Changed Weapon script to use firing cooldown instead of firing multiplier. Adjusted Player script to compensate for thise changes * Changed Player Script to utilise a serialised gameobject list of weapons
</commit_message>
<xml_diff>
--- a/Pseudocode and Flowcharts/Enemy Pseudocode.docx
+++ b/Pseudocode and Flowcharts/Enemy Pseudocode.docx
@@ -53,7 +53,7 @@
         <w:rPr>
           <w:rFonts w:ascii="Calibri" w:eastAsia="Calibri" w:hAnsi="Calibri" w:cs="Calibri"/>
         </w:rPr>
-        <w:t>CartesianAndPolar: Converts between cartesian and polar coordinates to reorient after a knockback</w:t>
+        <w:t>Player: Mainly for reduce the player’s health when the enemy hits them</w:t>
       </w:r>
     </w:p>
     <w:p>
@@ -73,6 +73,26 @@
         <w:rPr>
           <w:rFonts w:ascii="Calibri" w:eastAsia="Calibri" w:hAnsi="Calibri" w:cs="Calibri"/>
         </w:rPr>
+        <w:t>CartesianAndPolar: Converts between cartesian and polar coordinates to reorient after a knockback</w:t>
+      </w:r>
+    </w:p>
+    <w:p>
+      <w:pPr>
+        <w:numPr>
+          <w:ilvl w:val="0"/>
+          <w:numId w:val="1"/>
+        </w:numPr>
+        <w:spacing w:after="200" w:line="276" w:lineRule="auto"/>
+        <w:ind w:left="720" w:hanging="360"/>
+        <w:rPr>
+          <w:rFonts w:ascii="Calibri" w:eastAsia="Calibri" w:hAnsi="Calibri" w:cs="Calibri"/>
+          <w:b/>
+        </w:rPr>
+      </w:pPr>
+      <w:r>
+        <w:rPr>
+          <w:rFonts w:ascii="Calibri" w:eastAsia="Calibri" w:hAnsi="Calibri" w:cs="Calibri"/>
+        </w:rPr>
         <w:t>HitSystem: Increments the number of hits after enemy is damaged</w:t>
       </w:r>
     </w:p>
@@ -103,89 +123,77 @@
         <w:rPr>
           <w:rFonts w:ascii="Calibri" w:eastAsia="Calibri" w:hAnsi="Calibri" w:cs="Calibri"/>
         </w:rPr>
-        <w:t>create float baseSpeed and set it to 2</w:t>
-      </w:r>
-      <w:r>
-        <w:rPr>
-          <w:rFonts w:ascii="Calibri" w:eastAsia="Calibri" w:hAnsi="Calibri" w:cs="Calibri"/>
-        </w:rPr>
-        <w:br/>
-        <w:t>create float typeSpeedReduction and set it to 0.2</w:t>
-      </w:r>
-    </w:p>
-    <w:p>
-      <w:pPr>
-        <w:spacing w:after="200" w:line="276" w:lineRule="auto"/>
-        <w:rPr>
-          <w:rFonts w:ascii="Calibri" w:eastAsia="Calibri" w:hAnsi="Calibri" w:cs="Calibri"/>
-        </w:rPr>
-      </w:pPr>
-      <w:r>
-        <w:rPr>
-          <w:rFonts w:ascii="Calibri" w:eastAsia="Calibri" w:hAnsi="Calibri" w:cs="Calibri"/>
-        </w:rPr>
-        <w:t>create float piercingCooldown and set it to 0.7</w:t>
-      </w:r>
-      <w:r>
-        <w:rPr>
-          <w:rFonts w:ascii="Calibri" w:eastAsia="Calibri" w:hAnsi="Calibri" w:cs="Calibri"/>
-        </w:rPr>
-        <w:br/>
-        <w:t>create float kbDuration and set it to 0.5</w:t>
-      </w:r>
-      <w:r>
-        <w:rPr>
-          <w:rFonts w:ascii="Calibri" w:eastAsia="Calibri" w:hAnsi="Calibri" w:cs="Calibri"/>
-        </w:rPr>
-        <w:br/>
-        <w:t>create float splitArcHalf and set it to 30</w:t>
-      </w:r>
-      <w:r>
-        <w:rPr>
-          <w:rFonts w:ascii="Calibri" w:eastAsia="Calibri" w:hAnsi="Calibri" w:cs="Calibri"/>
-        </w:rPr>
-        <w:br/>
-        <w:t>create int splitEnemyCount and set it to 2</w:t>
-      </w:r>
-    </w:p>
-    <w:p>
-      <w:pPr>
-        <w:spacing w:after="200" w:line="276" w:lineRule="auto"/>
-        <w:rPr>
-          <w:rFonts w:ascii="Calibri" w:eastAsia="Calibri" w:hAnsi="Calibri" w:cs="Calibri"/>
-        </w:rPr>
-      </w:pPr>
-      <w:r>
-        <w:rPr>
-          <w:rFonts w:ascii="Calibri" w:eastAsia="Calibri" w:hAnsi="Calibri" w:cs="Calibri"/>
-        </w:rPr>
-        <w:t xml:space="preserve">create public gameObject </w:t>
-      </w:r>
-      <w:r>
-        <w:rPr>
-          <w:rFonts w:ascii="Calibri" w:eastAsia="Calibri" w:hAnsi="Calibri" w:cs="Calibri"/>
-        </w:rPr>
-        <w:t>enemySplitup</w:t>
-      </w:r>
-    </w:p>
-    <w:p>
-      <w:pPr>
-        <w:spacing w:after="200" w:line="276" w:lineRule="auto"/>
-        <w:rPr>
-          <w:rFonts w:ascii="Calibri" w:eastAsia="Calibri" w:hAnsi="Calibri" w:cs="Calibri"/>
-        </w:rPr>
-      </w:pPr>
-      <w:r>
-        <w:rPr>
-          <w:rFonts w:ascii="Calibri" w:eastAsia="Calibri" w:hAnsi="Calibri" w:cs="Calibri"/>
-        </w:rPr>
-        <w:t>create int enemyID and set it to 1</w:t>
-      </w:r>
-      <w:r>
-        <w:rPr>
-          <w:rFonts w:ascii="Calibri" w:eastAsia="Calibri" w:hAnsi="Calibri" w:cs="Calibri"/>
-        </w:rPr>
-        <w:br/>
+        <w:t>// The following are set in Inspector:</w:t>
+      </w:r>
+      <w:r>
+        <w:rPr>
+          <w:rFonts w:ascii="Calibri" w:eastAsia="Calibri" w:hAnsi="Calibri" w:cs="Calibri"/>
+        </w:rPr>
+        <w:br/>
+        <w:t xml:space="preserve">create int enemyID </w:t>
+      </w:r>
+      <w:r>
+        <w:rPr>
+          <w:rFonts w:ascii="Calibri" w:eastAsia="Calibri" w:hAnsi="Calibri" w:cs="Calibri"/>
+        </w:rPr>
+        <w:br/>
+        <w:t xml:space="preserve">create float speed </w:t>
+      </w:r>
+      <w:r>
+        <w:rPr>
+          <w:rFonts w:ascii="Calibri" w:eastAsia="Calibri" w:hAnsi="Calibri" w:cs="Calibri"/>
+        </w:rPr>
+        <w:br/>
+        <w:t xml:space="preserve">create float kbDuration </w:t>
+      </w:r>
+      <w:r>
+        <w:rPr>
+          <w:rFonts w:ascii="Calibri" w:eastAsia="Calibri" w:hAnsi="Calibri" w:cs="Calibri"/>
+        </w:rPr>
+        <w:br/>
+        <w:t>create float kbMultiplier</w:t>
+      </w:r>
+      <w:r>
+        <w:rPr>
+          <w:rFonts w:ascii="Calibri" w:eastAsia="Calibri" w:hAnsi="Calibri" w:cs="Calibri"/>
+        </w:rPr>
+        <w:br/>
+        <w:t xml:space="preserve">create float splitArcHalf </w:t>
+      </w:r>
+      <w:r>
+        <w:rPr>
+          <w:rFonts w:ascii="Calibri" w:eastAsia="Calibri" w:hAnsi="Calibri" w:cs="Calibri"/>
+        </w:rPr>
+        <w:br/>
+        <w:t xml:space="preserve">create int splitEnemyCount </w:t>
+      </w:r>
+      <w:r>
+        <w:rPr>
+          <w:rFonts w:ascii="Calibri" w:eastAsia="Calibri" w:hAnsi="Calibri" w:cs="Calibri"/>
+        </w:rPr>
+        <w:br/>
+        <w:t>create GameObject enemySplitup</w:t>
+      </w:r>
+    </w:p>
+    <w:p>
+      <w:pPr>
+        <w:spacing w:after="200" w:line="276" w:lineRule="auto"/>
+        <w:rPr>
+          <w:rFonts w:ascii="Calibri" w:eastAsia="Calibri" w:hAnsi="Calibri" w:cs="Calibri"/>
+        </w:rPr>
+      </w:pPr>
+    </w:p>
+    <w:p>
+      <w:pPr>
+        <w:spacing w:after="200" w:line="276" w:lineRule="auto"/>
+        <w:rPr>
+          <w:rFonts w:ascii="Calibri" w:eastAsia="Calibri" w:hAnsi="Calibri" w:cs="Calibri"/>
+        </w:rPr>
+      </w:pPr>
+      <w:r>
+        <w:rPr>
+          <w:rFonts w:ascii="Calibri" w:eastAsia="Calibri" w:hAnsi="Calibri" w:cs="Calibri"/>
+        </w:rPr>
         <w:t>create int health and set it to 1</w:t>
       </w:r>
       <w:r>
@@ -193,50 +201,43 @@
           <w:rFonts w:ascii="Calibri" w:eastAsia="Calibri" w:hAnsi="Calibri" w:cs="Calibri"/>
         </w:rPr>
         <w:br/>
-        <w:t>create float finalSpeed and set it to 2</w:t>
-      </w:r>
-      <w:r>
-        <w:rPr>
-          <w:rFonts w:ascii="Calibri" w:eastAsia="Calibri" w:hAnsi="Calibri" w:cs="Calibri"/>
-        </w:rPr>
-        <w:br/>
-        <w:t>create float finalSpeedStorage</w:t>
-      </w:r>
-    </w:p>
-    <w:p>
-      <w:pPr>
-        <w:spacing w:after="200" w:line="276" w:lineRule="auto"/>
-        <w:rPr>
-          <w:rFonts w:ascii="Calibri" w:eastAsia="Calibri" w:hAnsi="Calibri" w:cs="Calibri"/>
-        </w:rPr>
-      </w:pPr>
-      <w:r>
-        <w:rPr>
-          <w:rFonts w:ascii="Calibri" w:eastAsia="Calibri" w:hAnsi="Calibri" w:cs="Calibri"/>
-        </w:rPr>
-        <w:t>create float currPiercingCooldown and set it to 0</w:t>
-      </w:r>
-    </w:p>
-    <w:p>
-      <w:pPr>
-        <w:spacing w:after="200" w:line="276" w:lineRule="auto"/>
-        <w:rPr>
-          <w:rFonts w:ascii="Calibri" w:eastAsia="Calibri" w:hAnsi="Calibri" w:cs="Calibri"/>
-        </w:rPr>
-      </w:pPr>
-    </w:p>
-    <w:p>
-      <w:pPr>
-        <w:spacing w:after="200" w:line="276" w:lineRule="auto"/>
-        <w:rPr>
-          <w:rFonts w:ascii="Calibri" w:eastAsia="Calibri" w:hAnsi="Calibri" w:cs="Calibri"/>
-        </w:rPr>
-      </w:pPr>
-      <w:r>
-        <w:rPr>
-          <w:rFonts w:ascii="Calibri" w:eastAsia="Calibri" w:hAnsi="Calibri" w:cs="Calibri"/>
-        </w:rPr>
-        <w:t xml:space="preserve">UpdateSkin </w:t>
+        <w:t>create float piercingCooldown and set it to 1</w:t>
+      </w:r>
+      <w:r>
+        <w:rPr>
+          <w:rFonts w:ascii="Calibri" w:eastAsia="Calibri" w:hAnsi="Calibri" w:cs="Calibri"/>
+        </w:rPr>
+        <w:br/>
+        <w:t>create float pierceCounter and set it to 0</w:t>
+      </w:r>
+      <w:r>
+        <w:rPr>
+          <w:rFonts w:ascii="Calibri" w:eastAsia="Calibri" w:hAnsi="Calibri" w:cs="Calibri"/>
+        </w:rPr>
+        <w:br/>
+        <w:t>create float speedStored</w:t>
+      </w:r>
+    </w:p>
+    <w:p>
+      <w:pPr>
+        <w:spacing w:after="200" w:line="276" w:lineRule="auto"/>
+        <w:rPr>
+          <w:rFonts w:ascii="Calibri" w:eastAsia="Calibri" w:hAnsi="Calibri" w:cs="Calibri"/>
+        </w:rPr>
+      </w:pPr>
+    </w:p>
+    <w:p>
+      <w:pPr>
+        <w:spacing w:after="200" w:line="276" w:lineRule="auto"/>
+        <w:rPr>
+          <w:rFonts w:ascii="Calibri" w:eastAsia="Calibri" w:hAnsi="Calibri" w:cs="Calibri"/>
+        </w:rPr>
+      </w:pPr>
+      <w:r>
+        <w:rPr>
+          <w:rFonts w:ascii="Calibri" w:eastAsia="Calibri" w:hAnsi="Calibri" w:cs="Calibri"/>
+        </w:rPr>
+        <w:t xml:space="preserve">UpdateHealth </w:t>
       </w:r>
       <w:r>
         <w:rPr>
@@ -250,18 +251,32 @@
         </w:rPr>
         <w:t>:</w:t>
       </w:r>
-    </w:p>
-    <w:p>
-      <w:pPr>
-        <w:spacing w:after="200" w:line="276" w:lineRule="auto"/>
-        <w:rPr>
-          <w:rFonts w:ascii="Calibri" w:eastAsia="Calibri" w:hAnsi="Calibri" w:cs="Calibri"/>
-        </w:rPr>
-      </w:pPr>
-      <w:r>
-        <w:rPr>
-          <w:rFonts w:ascii="Calibri" w:eastAsia="Calibri" w:hAnsi="Calibri" w:cs="Calibri"/>
-        </w:rPr>
+      <w:r>
+        <w:rPr>
+          <w:rFonts w:ascii="Calibri" w:eastAsia="Calibri" w:hAnsi="Calibri" w:cs="Calibri"/>
+        </w:rPr>
+        <w:br/>
+        <w:t>parameters: int newHealth</w:t>
+      </w:r>
+    </w:p>
+    <w:p>
+      <w:pPr>
+        <w:spacing w:after="200" w:line="276" w:lineRule="auto"/>
+        <w:rPr>
+          <w:rFonts w:ascii="Calibri" w:eastAsia="Calibri" w:hAnsi="Calibri" w:cs="Calibri"/>
+        </w:rPr>
+      </w:pPr>
+      <w:r>
+        <w:rPr>
+          <w:rFonts w:ascii="Calibri" w:eastAsia="Calibri" w:hAnsi="Calibri" w:cs="Calibri"/>
+        </w:rPr>
+        <w:t>set health to newHealth</w:t>
+      </w:r>
+      <w:r>
+        <w:rPr>
+          <w:rFonts w:ascii="Calibri" w:eastAsia="Calibri" w:hAnsi="Calibri" w:cs="Calibri"/>
+        </w:rPr>
+        <w:br/>
         <w:t>Look at cases for health:</w:t>
       </w:r>
       <w:r>
@@ -354,6 +369,7 @@
         <w:rPr>
           <w:rFonts w:ascii="Calibri" w:eastAsia="Calibri" w:hAnsi="Calibri" w:cs="Calibri"/>
         </w:rPr>
+        <w:lastRenderedPageBreak/>
         <w:t xml:space="preserve">CreateEnemySettings public </w:t>
       </w:r>
       <w:r>
@@ -373,7 +389,508 @@
           <w:rFonts w:ascii="Calibri" w:eastAsia="Calibri" w:hAnsi="Calibri" w:cs="Calibri"/>
         </w:rPr>
         <w:br/>
-        <w:t>parameters: int newID, int newHealth</w:t>
+        <w:t>parameters: int newHealth</w:t>
+      </w:r>
+      <w:r>
+        <w:rPr>
+          <w:rFonts w:ascii="Calibri" w:eastAsia="Calibri" w:hAnsi="Calibri" w:cs="Calibri"/>
+        </w:rPr>
+        <w:br/>
+        <w:t xml:space="preserve">set </w:t>
+      </w:r>
+      <w:r>
+        <w:rPr>
+          <w:rFonts w:ascii="Calibri" w:eastAsia="Calibri" w:hAnsi="Calibri" w:cs="Calibri"/>
+        </w:rPr>
+        <w:t>speedStored</w:t>
+      </w:r>
+      <w:r>
+        <w:rPr>
+          <w:rFonts w:ascii="Calibri" w:eastAsia="Calibri" w:hAnsi="Calibri" w:cs="Calibri"/>
+        </w:rPr>
+        <w:t xml:space="preserve"> to </w:t>
+      </w:r>
+      <w:r>
+        <w:rPr>
+          <w:rFonts w:ascii="Calibri" w:eastAsia="Calibri" w:hAnsi="Calibri" w:cs="Calibri"/>
+        </w:rPr>
+        <w:t>speed</w:t>
+      </w:r>
+      <w:r>
+        <w:rPr>
+          <w:rFonts w:ascii="Calibri" w:eastAsia="Calibri" w:hAnsi="Calibri" w:cs="Calibri"/>
+        </w:rPr>
+        <w:br/>
+        <w:t>execute UpdateSkin(</w:t>
+      </w:r>
+      <w:r>
+        <w:rPr>
+          <w:rFonts w:ascii="Calibri" w:eastAsia="Calibri" w:hAnsi="Calibri" w:cs="Calibri"/>
+        </w:rPr>
+        <w:t>newHealth</w:t>
+      </w:r>
+      <w:r>
+        <w:rPr>
+          <w:rFonts w:ascii="Calibri" w:eastAsia="Calibri" w:hAnsi="Calibri" w:cs="Calibri"/>
+        </w:rPr>
+        <w:t>) function</w:t>
+      </w:r>
+    </w:p>
+    <w:p>
+      <w:pPr>
+        <w:spacing w:after="200" w:line="276" w:lineRule="auto"/>
+        <w:rPr>
+          <w:rFonts w:ascii="Calibri" w:eastAsia="Calibri" w:hAnsi="Calibri" w:cs="Calibri"/>
+        </w:rPr>
+      </w:pPr>
+    </w:p>
+    <w:p>
+      <w:pPr>
+        <w:spacing w:after="200" w:line="276" w:lineRule="auto"/>
+        <w:rPr>
+          <w:rFonts w:ascii="Calibri" w:eastAsia="Calibri" w:hAnsi="Calibri" w:cs="Calibri"/>
+        </w:rPr>
+      </w:pPr>
+      <w:r>
+        <w:rPr>
+          <w:rFonts w:ascii="Calibri" w:eastAsia="Calibri" w:hAnsi="Calibri" w:cs="Calibri"/>
+        </w:rPr>
+        <w:t xml:space="preserve">Update </w:t>
+      </w:r>
+      <w:r>
+        <w:rPr>
+          <w:rFonts w:ascii="Calibri" w:eastAsia="Calibri" w:hAnsi="Calibri" w:cs="Calibri"/>
+        </w:rPr>
+        <w:t>procedure</w:t>
+      </w:r>
+      <w:r>
+        <w:rPr>
+          <w:rFonts w:ascii="Calibri" w:eastAsia="Calibri" w:hAnsi="Calibri" w:cs="Calibri"/>
+        </w:rPr>
+        <w:t>:</w:t>
+      </w:r>
+    </w:p>
+    <w:p>
+      <w:pPr>
+        <w:spacing w:after="200" w:line="276" w:lineRule="auto"/>
+        <w:rPr>
+          <w:rFonts w:ascii="Calibri" w:eastAsia="Calibri" w:hAnsi="Calibri" w:cs="Calibri"/>
+        </w:rPr>
+      </w:pPr>
+      <w:r>
+        <w:rPr>
+          <w:rFonts w:ascii="Calibri" w:eastAsia="Calibri" w:hAnsi="Calibri" w:cs="Calibri"/>
+        </w:rPr>
+        <w:t>translate this gameObject by finalSpeed * Time.deltaTime in the direction of the local y axis</w:t>
+      </w:r>
+      <w:r>
+        <w:rPr>
+          <w:rFonts w:ascii="Calibri" w:eastAsia="Calibri" w:hAnsi="Calibri" w:cs="Calibri"/>
+        </w:rPr>
+        <w:br/>
+        <w:t xml:space="preserve">add Time.deltaTime to </w:t>
+      </w:r>
+      <w:r>
+        <w:rPr>
+          <w:rFonts w:ascii="Calibri" w:eastAsia="Calibri" w:hAnsi="Calibri" w:cs="Calibri"/>
+        </w:rPr>
+        <w:t>pierceCounter</w:t>
+      </w:r>
+      <w:r>
+        <w:rPr>
+          <w:rFonts w:ascii="Calibri" w:eastAsia="Calibri" w:hAnsi="Calibri" w:cs="Calibri"/>
+        </w:rPr>
+        <w:t xml:space="preserve"> </w:t>
+      </w:r>
+    </w:p>
+    <w:p>
+      <w:pPr>
+        <w:spacing w:after="200" w:line="276" w:lineRule="auto"/>
+        <w:rPr>
+          <w:rFonts w:ascii="Calibri" w:eastAsia="Calibri" w:hAnsi="Calibri" w:cs="Calibri"/>
+        </w:rPr>
+      </w:pPr>
+    </w:p>
+    <w:p>
+      <w:pPr>
+        <w:spacing w:after="200" w:line="276" w:lineRule="auto"/>
+        <w:rPr>
+          <w:rFonts w:ascii="Calibri" w:eastAsia="Calibri" w:hAnsi="Calibri" w:cs="Calibri"/>
+        </w:rPr>
+      </w:pPr>
+      <w:r>
+        <w:rPr>
+          <w:rFonts w:ascii="Calibri" w:eastAsia="Calibri" w:hAnsi="Calibri" w:cs="Calibri"/>
+        </w:rPr>
+        <w:t>On</w:t>
+      </w:r>
+      <w:r>
+        <w:rPr>
+          <w:rFonts w:ascii="Calibri" w:eastAsia="Calibri" w:hAnsi="Calibri" w:cs="Calibri"/>
+        </w:rPr>
+        <w:t>Trigger</w:t>
+      </w:r>
+      <w:r>
+        <w:rPr>
+          <w:rFonts w:ascii="Calibri" w:eastAsia="Calibri" w:hAnsi="Calibri" w:cs="Calibri"/>
+        </w:rPr>
+        <w:t xml:space="preserve">Enter </w:t>
+      </w:r>
+      <w:r>
+        <w:rPr>
+          <w:rFonts w:ascii="Calibri" w:eastAsia="Calibri" w:hAnsi="Calibri" w:cs="Calibri"/>
+        </w:rPr>
+        <w:t>procedure</w:t>
+      </w:r>
+      <w:r>
+        <w:rPr>
+          <w:rFonts w:ascii="Calibri" w:eastAsia="Calibri" w:hAnsi="Calibri" w:cs="Calibri"/>
+        </w:rPr>
+        <w:t>:</w:t>
+      </w:r>
+      <w:r>
+        <w:rPr>
+          <w:rFonts w:ascii="Calibri" w:eastAsia="Calibri" w:hAnsi="Calibri" w:cs="Calibri"/>
+        </w:rPr>
+        <w:br/>
+        <w:t>parameter: Colli</w:t>
+      </w:r>
+      <w:r>
+        <w:rPr>
+          <w:rFonts w:ascii="Calibri" w:eastAsia="Calibri" w:hAnsi="Calibri" w:cs="Calibri"/>
+        </w:rPr>
+        <w:t>der</w:t>
+      </w:r>
+      <w:r>
+        <w:rPr>
+          <w:rFonts w:ascii="Calibri" w:eastAsia="Calibri" w:hAnsi="Calibri" w:cs="Calibri"/>
+        </w:rPr>
+        <w:t xml:space="preserve"> other</w:t>
+      </w:r>
+    </w:p>
+    <w:p>
+      <w:pPr>
+        <w:spacing w:after="200" w:line="276" w:lineRule="auto"/>
+        <w:rPr>
+          <w:rFonts w:ascii="Calibri" w:eastAsia="Calibri" w:hAnsi="Calibri" w:cs="Calibri"/>
+        </w:rPr>
+      </w:pPr>
+      <w:r>
+        <w:rPr>
+          <w:rFonts w:ascii="Calibri" w:eastAsia="Calibri" w:hAnsi="Calibri" w:cs="Calibri"/>
+        </w:rPr>
+        <w:t>if (other's tag == "Projectile):</w:t>
+      </w:r>
+      <w:r>
+        <w:rPr>
+          <w:rFonts w:ascii="Calibri" w:eastAsia="Calibri" w:hAnsi="Calibri" w:cs="Calibri"/>
+        </w:rPr>
+        <w:br/>
+        <w:t xml:space="preserve">    in other’s Projectile component, execute DecreasePierce()</w:t>
+      </w:r>
+      <w:r>
+        <w:rPr>
+          <w:rFonts w:ascii="Calibri" w:eastAsia="Calibri" w:hAnsi="Calibri" w:cs="Calibri"/>
+        </w:rPr>
+        <w:br/>
+        <w:t xml:space="preserve">    execute TakeDamage function</w:t>
+      </w:r>
+      <w:r>
+        <w:rPr>
+          <w:rFonts w:ascii="Calibri" w:eastAsia="Calibri" w:hAnsi="Calibri" w:cs="Calibri"/>
+        </w:rPr>
+        <w:br/>
+        <w:t xml:space="preserve">else if (other's tag == "Piercing Proj" AND </w:t>
+      </w:r>
+      <w:r>
+        <w:rPr>
+          <w:rFonts w:ascii="Calibri" w:eastAsia="Calibri" w:hAnsi="Calibri" w:cs="Calibri"/>
+        </w:rPr>
+        <w:t xml:space="preserve">pierceCounter </w:t>
+      </w:r>
+      <w:r>
+        <w:rPr>
+          <w:rFonts w:ascii="Calibri" w:eastAsia="Calibri" w:hAnsi="Calibri" w:cs="Calibri"/>
+        </w:rPr>
+        <w:t>&gt;= pier</w:t>
+      </w:r>
+      <w:r>
+        <w:rPr>
+          <w:rFonts w:ascii="Calibri" w:eastAsia="Calibri" w:hAnsi="Calibri" w:cs="Calibri"/>
+        </w:rPr>
+        <w:t>ce</w:t>
+      </w:r>
+      <w:r>
+        <w:rPr>
+          <w:rFonts w:ascii="Calibri" w:eastAsia="Calibri" w:hAnsi="Calibri" w:cs="Calibri"/>
+        </w:rPr>
+        <w:t>Cooldown):</w:t>
+      </w:r>
+      <w:r>
+        <w:rPr>
+          <w:rFonts w:ascii="Calibri" w:eastAsia="Calibri" w:hAnsi="Calibri" w:cs="Calibri"/>
+        </w:rPr>
+        <w:br/>
+        <w:t xml:space="preserve">    in other’s Projectile component, execute DecreasePierce()</w:t>
+      </w:r>
+      <w:r>
+        <w:rPr>
+          <w:rFonts w:ascii="Calibri" w:eastAsia="Calibri" w:hAnsi="Calibri" w:cs="Calibri"/>
+        </w:rPr>
+        <w:br/>
+        <w:t xml:space="preserve">    set </w:t>
+      </w:r>
+      <w:r>
+        <w:rPr>
+          <w:rFonts w:ascii="Calibri" w:eastAsia="Calibri" w:hAnsi="Calibri" w:cs="Calibri"/>
+        </w:rPr>
+        <w:t>pierceCounter</w:t>
+      </w:r>
+      <w:r>
+        <w:rPr>
+          <w:rFonts w:ascii="Calibri" w:eastAsia="Calibri" w:hAnsi="Calibri" w:cs="Calibri"/>
+        </w:rPr>
+        <w:t xml:space="preserve"> to 0</w:t>
+      </w:r>
+      <w:r>
+        <w:rPr>
+          <w:rFonts w:ascii="Calibri" w:eastAsia="Calibri" w:hAnsi="Calibri" w:cs="Calibri"/>
+        </w:rPr>
+        <w:br/>
+        <w:t xml:space="preserve">    execute TakeDamage function</w:t>
+      </w:r>
+      <w:r>
+        <w:rPr>
+          <w:rFonts w:ascii="Calibri" w:eastAsia="Calibri" w:hAnsi="Calibri" w:cs="Calibri"/>
+        </w:rPr>
+        <w:br/>
+        <w:t>else if (other’s tag == “Player”)</w:t>
+      </w:r>
+      <w:r>
+        <w:rPr>
+          <w:rFonts w:ascii="Calibri" w:eastAsia="Calibri" w:hAnsi="Calibri" w:cs="Calibri"/>
+        </w:rPr>
+        <w:br/>
+        <w:t xml:space="preserve">    in other’s Player component, execute ReduceHealth()</w:t>
+      </w:r>
+      <w:r>
+        <w:rPr>
+          <w:rFonts w:ascii="Calibri" w:eastAsia="Calibri" w:hAnsi="Calibri" w:cs="Calibri"/>
+        </w:rPr>
+        <w:br/>
+        <w:t xml:space="preserve">    start Coroutine KillEnemy</w:t>
+      </w:r>
+    </w:p>
+    <w:p>
+      <w:pPr>
+        <w:spacing w:after="200" w:line="276" w:lineRule="auto"/>
+        <w:rPr>
+          <w:rFonts w:ascii="Calibri" w:eastAsia="Calibri" w:hAnsi="Calibri" w:cs="Calibri"/>
+        </w:rPr>
+      </w:pPr>
+    </w:p>
+    <w:p>
+      <w:pPr>
+        <w:spacing w:after="200" w:line="276" w:lineRule="auto"/>
+        <w:rPr>
+          <w:rFonts w:ascii="Calibri" w:eastAsia="Calibri" w:hAnsi="Calibri" w:cs="Calibri"/>
+        </w:rPr>
+      </w:pPr>
+      <w:r>
+        <w:rPr>
+          <w:rFonts w:ascii="Calibri" w:eastAsia="Calibri" w:hAnsi="Calibri" w:cs="Calibri"/>
+        </w:rPr>
+        <w:t xml:space="preserve">TakeDamage </w:t>
+      </w:r>
+      <w:r>
+        <w:rPr>
+          <w:rFonts w:ascii="Calibri" w:eastAsia="Calibri" w:hAnsi="Calibri" w:cs="Calibri"/>
+        </w:rPr>
+        <w:t>procedure</w:t>
+      </w:r>
+      <w:r>
+        <w:rPr>
+          <w:rFonts w:ascii="Calibri" w:eastAsia="Calibri" w:hAnsi="Calibri" w:cs="Calibri"/>
+        </w:rPr>
+        <w:t>:</w:t>
+      </w:r>
+    </w:p>
+    <w:p>
+      <w:pPr>
+        <w:spacing w:after="200" w:line="276" w:lineRule="auto"/>
+        <w:rPr>
+          <w:rFonts w:ascii="Calibri" w:eastAsia="Calibri" w:hAnsi="Calibri" w:cs="Calibri"/>
+        </w:rPr>
+      </w:pPr>
+      <w:r>
+        <w:rPr>
+          <w:rFonts w:ascii="Calibri" w:eastAsia="Calibri" w:hAnsi="Calibri" w:cs="Calibri"/>
+        </w:rPr>
+        <w:t>In Hit Display's HitSystem component, execute IncrementHit()</w:t>
+      </w:r>
+      <w:r>
+        <w:rPr>
+          <w:rFonts w:ascii="Calibri" w:eastAsia="Calibri" w:hAnsi="Calibri" w:cs="Calibri"/>
+        </w:rPr>
+        <w:br/>
+        <w:t xml:space="preserve">if (enemyID &gt; </w:t>
+      </w:r>
+      <w:r>
+        <w:rPr>
+          <w:rFonts w:ascii="Calibri" w:eastAsia="Calibri" w:hAnsi="Calibri" w:cs="Calibri"/>
+        </w:rPr>
+        <w:t>0</w:t>
+      </w:r>
+      <w:r>
+        <w:rPr>
+          <w:rFonts w:ascii="Calibri" w:eastAsia="Calibri" w:hAnsi="Calibri" w:cs="Calibri"/>
+        </w:rPr>
+        <w:t xml:space="preserve"> &amp;&amp; health &gt; 1):</w:t>
+      </w:r>
+      <w:r>
+        <w:rPr>
+          <w:rFonts w:ascii="Calibri" w:eastAsia="Calibri" w:hAnsi="Calibri" w:cs="Calibri"/>
+        </w:rPr>
+        <w:br/>
+        <w:t xml:space="preserve">    execute SplitEnemy()</w:t>
+      </w:r>
+      <w:r>
+        <w:rPr>
+          <w:rFonts w:ascii="Calibri" w:eastAsia="Calibri" w:hAnsi="Calibri" w:cs="Calibri"/>
+        </w:rPr>
+        <w:br/>
+        <w:t xml:space="preserve">else if (enemyID = </w:t>
+      </w:r>
+      <w:r>
+        <w:rPr>
+          <w:rFonts w:ascii="Calibri" w:eastAsia="Calibri" w:hAnsi="Calibri" w:cs="Calibri"/>
+        </w:rPr>
+        <w:t>0</w:t>
+      </w:r>
+      <w:r>
+        <w:rPr>
+          <w:rFonts w:ascii="Calibri" w:eastAsia="Calibri" w:hAnsi="Calibri" w:cs="Calibri"/>
+        </w:rPr>
+        <w:t xml:space="preserve"> &amp;&amp; health &gt; 1):</w:t>
+      </w:r>
+      <w:r>
+        <w:rPr>
+          <w:rFonts w:ascii="Calibri" w:eastAsia="Calibri" w:hAnsi="Calibri" w:cs="Calibri"/>
+        </w:rPr>
+        <w:br/>
+        <w:t xml:space="preserve">    execute </w:t>
+      </w:r>
+      <w:r>
+        <w:rPr>
+          <w:rFonts w:ascii="Calibri" w:eastAsia="Calibri" w:hAnsi="Calibri" w:cs="Calibri"/>
+        </w:rPr>
+        <w:t xml:space="preserve">UpdateHealth </w:t>
+      </w:r>
+      <w:r>
+        <w:rPr>
+          <w:rFonts w:ascii="Calibri" w:eastAsia="Calibri" w:hAnsi="Calibri" w:cs="Calibri"/>
+        </w:rPr>
+        <w:t>(</w:t>
+      </w:r>
+      <w:r>
+        <w:rPr>
+          <w:rFonts w:ascii="Calibri" w:eastAsia="Calibri" w:hAnsi="Calibri" w:cs="Calibri"/>
+        </w:rPr>
+        <w:t>health - 1</w:t>
+      </w:r>
+      <w:r>
+        <w:rPr>
+          <w:rFonts w:ascii="Calibri" w:eastAsia="Calibri" w:hAnsi="Calibri" w:cs="Calibri"/>
+        </w:rPr>
+        <w:t>)</w:t>
+      </w:r>
+      <w:r>
+        <w:rPr>
+          <w:rFonts w:ascii="Calibri" w:eastAsia="Calibri" w:hAnsi="Calibri" w:cs="Calibri"/>
+        </w:rPr>
+        <w:br/>
+        <w:t xml:space="preserve">    start Coroutine </w:t>
+      </w:r>
+      <w:r>
+        <w:rPr>
+          <w:rFonts w:ascii="Calibri" w:eastAsia="Calibri" w:hAnsi="Calibri" w:cs="Calibri"/>
+        </w:rPr>
+        <w:t>Knockback(kbDuration)</w:t>
+      </w:r>
+      <w:r>
+        <w:rPr>
+          <w:rFonts w:ascii="Calibri" w:eastAsia="Calibri" w:hAnsi="Calibri" w:cs="Calibri"/>
+        </w:rPr>
+        <w:br/>
+        <w:t>else if (health &lt;= 1):</w:t>
+      </w:r>
+      <w:r>
+        <w:rPr>
+          <w:rFonts w:ascii="Calibri" w:eastAsia="Calibri" w:hAnsi="Calibri" w:cs="Calibri"/>
+        </w:rPr>
+        <w:br/>
+        <w:t xml:space="preserve">    start Coroutine KillEnemy</w:t>
+      </w:r>
+    </w:p>
+    <w:p>
+      <w:pPr>
+        <w:spacing w:after="200" w:line="276" w:lineRule="auto"/>
+        <w:rPr>
+          <w:rFonts w:ascii="Calibri" w:eastAsia="Calibri" w:hAnsi="Calibri" w:cs="Calibri"/>
+        </w:rPr>
+      </w:pPr>
+    </w:p>
+    <w:p>
+      <w:pPr>
+        <w:spacing w:after="200" w:line="276" w:lineRule="auto"/>
+        <w:rPr>
+          <w:rFonts w:ascii="Calibri" w:eastAsia="Calibri" w:hAnsi="Calibri" w:cs="Calibri"/>
+        </w:rPr>
+      </w:pPr>
+      <w:r>
+        <w:rPr>
+          <w:rFonts w:ascii="Calibri" w:eastAsia="Calibri" w:hAnsi="Calibri" w:cs="Calibri"/>
+        </w:rPr>
+        <w:t xml:space="preserve">SplitEnemy </w:t>
+      </w:r>
+      <w:r>
+        <w:rPr>
+          <w:rFonts w:ascii="Calibri" w:eastAsia="Calibri" w:hAnsi="Calibri" w:cs="Calibri"/>
+        </w:rPr>
+        <w:t>procedure</w:t>
+      </w:r>
+      <w:r>
+        <w:rPr>
+          <w:rFonts w:ascii="Calibri" w:eastAsia="Calibri" w:hAnsi="Calibri" w:cs="Calibri"/>
+        </w:rPr>
+        <w:t>:</w:t>
+      </w:r>
+    </w:p>
+    <w:p>
+      <w:pPr>
+        <w:spacing w:after="200" w:line="276" w:lineRule="auto"/>
+        <w:rPr>
+          <w:rFonts w:ascii="Calibri" w:eastAsia="Calibri" w:hAnsi="Calibri" w:cs="Calibri"/>
+        </w:rPr>
+      </w:pPr>
+      <w:r>
+        <w:rPr>
+          <w:rFonts w:ascii="Calibri" w:eastAsia="Calibri" w:hAnsi="Calibri" w:cs="Calibri"/>
+        </w:rPr>
+        <w:t>c</w:t>
+      </w:r>
+      <w:r>
+        <w:rPr>
+          <w:rFonts w:ascii="Calibri" w:eastAsia="Calibri" w:hAnsi="Calibri" w:cs="Calibri"/>
+        </w:rPr>
+        <w:t>reate float randomAngle and set it to 0</w:t>
+      </w:r>
+      <w:r>
+        <w:rPr>
+          <w:rFonts w:ascii="Calibri" w:eastAsia="Calibri" w:hAnsi="Calibri" w:cs="Calibri"/>
+        </w:rPr>
+        <w:br/>
+        <w:t>create int splitArcSide and set it to 1</w:t>
       </w:r>
     </w:p>
     <w:p>
@@ -388,63 +905,19 @@
           <w:rFonts w:ascii="Calibri" w:eastAsia="Calibri" w:hAnsi="Calibri" w:cs="Calibri"/>
         </w:rPr>
         <w:lastRenderedPageBreak/>
-        <w:t>set enemyID to newID</w:t>
-      </w:r>
-      <w:r>
-        <w:rPr>
-          <w:rFonts w:ascii="Calibri" w:eastAsia="Calibri" w:hAnsi="Calibri" w:cs="Calibri"/>
-        </w:rPr>
-        <w:br/>
-        <w:t>set finalSpeed to baseSpeed - typeSpeedReduction * (newID - 1)</w:t>
-      </w:r>
-      <w:r>
-        <w:rPr>
-          <w:rFonts w:ascii="Calibri" w:eastAsia="Calibri" w:hAnsi="Calibri" w:cs="Calibri"/>
-        </w:rPr>
-        <w:br/>
-        <w:t>set finalSpeedStorage to finalSpeed</w:t>
-      </w:r>
-      <w:r>
-        <w:rPr>
-          <w:rFonts w:ascii="Calibri" w:eastAsia="Calibri" w:hAnsi="Calibri" w:cs="Calibri"/>
-        </w:rPr>
-        <w:br/>
-        <w:t>set health to newHealth</w:t>
-      </w:r>
-      <w:r>
-        <w:rPr>
-          <w:rFonts w:ascii="Calibri" w:eastAsia="Calibri" w:hAnsi="Calibri" w:cs="Calibri"/>
-        </w:rPr>
-        <w:br/>
-        <w:t>execute UpdateSkin() function</w:t>
-      </w:r>
-    </w:p>
-    <w:p>
-      <w:pPr>
-        <w:spacing w:after="200" w:line="276" w:lineRule="auto"/>
-        <w:rPr>
-          <w:rFonts w:ascii="Calibri" w:eastAsia="Calibri" w:hAnsi="Calibri" w:cs="Calibri"/>
-        </w:rPr>
-      </w:pPr>
-    </w:p>
-    <w:p>
-      <w:pPr>
-        <w:spacing w:after="200" w:line="276" w:lineRule="auto"/>
-        <w:rPr>
-          <w:rFonts w:ascii="Calibri" w:eastAsia="Calibri" w:hAnsi="Calibri" w:cs="Calibri"/>
-        </w:rPr>
-      </w:pPr>
-      <w:r>
-        <w:rPr>
-          <w:rFonts w:ascii="Calibri" w:eastAsia="Calibri" w:hAnsi="Calibri" w:cs="Calibri"/>
-        </w:rPr>
-        <w:t xml:space="preserve">Update </w:t>
-      </w:r>
-      <w:r>
-        <w:rPr>
-          <w:rFonts w:ascii="Calibri" w:eastAsia="Calibri" w:hAnsi="Calibri" w:cs="Calibri"/>
-        </w:rPr>
-        <w:t>procedure</w:t>
+        <w:t>f</w:t>
+      </w:r>
+      <w:r>
+        <w:rPr>
+          <w:rFonts w:ascii="Calibri" w:eastAsia="Calibri" w:hAnsi="Calibri" w:cs="Calibri"/>
+        </w:rPr>
+        <w:t xml:space="preserve">or </w:t>
+      </w:r>
+      <w:r>
+        <w:rPr>
+          <w:rFonts w:ascii="Calibri" w:eastAsia="Calibri" w:hAnsi="Calibri" w:cs="Calibri"/>
+        </w:rPr>
+        <w:t>(int n = 0; n &lt; splitEnemyCount; n++)</w:t>
       </w:r>
       <w:r>
         <w:rPr>
@@ -452,309 +925,6 @@
         </w:rPr>
         <w:t>:</w:t>
       </w:r>
-    </w:p>
-    <w:p>
-      <w:pPr>
-        <w:spacing w:after="200" w:line="276" w:lineRule="auto"/>
-        <w:rPr>
-          <w:rFonts w:ascii="Calibri" w:eastAsia="Calibri" w:hAnsi="Calibri" w:cs="Calibri"/>
-        </w:rPr>
-      </w:pPr>
-      <w:r>
-        <w:rPr>
-          <w:rFonts w:ascii="Calibri" w:eastAsia="Calibri" w:hAnsi="Calibri" w:cs="Calibri"/>
-        </w:rPr>
-        <w:t>translate this gameObject by finalSpeed * Time.deltaTime in the direction of the local y axis</w:t>
-      </w:r>
-      <w:r>
-        <w:rPr>
-          <w:rFonts w:ascii="Calibri" w:eastAsia="Calibri" w:hAnsi="Calibri" w:cs="Calibri"/>
-        </w:rPr>
-        <w:br/>
-        <w:t>if (currPiercingCooldown &lt; piercingCooldown):</w:t>
-      </w:r>
-      <w:r>
-        <w:rPr>
-          <w:rFonts w:ascii="Calibri" w:eastAsia="Calibri" w:hAnsi="Calibri" w:cs="Calibri"/>
-        </w:rPr>
-        <w:br/>
-        <w:t xml:space="preserve">    add Time.deltaTime to currPiercingCooldown </w:t>
-      </w:r>
-    </w:p>
-    <w:p>
-      <w:pPr>
-        <w:spacing w:after="200" w:line="276" w:lineRule="auto"/>
-        <w:rPr>
-          <w:rFonts w:ascii="Calibri" w:eastAsia="Calibri" w:hAnsi="Calibri" w:cs="Calibri"/>
-        </w:rPr>
-      </w:pPr>
-    </w:p>
-    <w:p>
-      <w:pPr>
-        <w:spacing w:after="200" w:line="276" w:lineRule="auto"/>
-        <w:rPr>
-          <w:rFonts w:ascii="Calibri" w:eastAsia="Calibri" w:hAnsi="Calibri" w:cs="Calibri"/>
-        </w:rPr>
-      </w:pPr>
-      <w:r>
-        <w:rPr>
-          <w:rFonts w:ascii="Calibri" w:eastAsia="Calibri" w:hAnsi="Calibri" w:cs="Calibri"/>
-        </w:rPr>
-        <w:t xml:space="preserve">OnCollisionEnter </w:t>
-      </w:r>
-      <w:r>
-        <w:rPr>
-          <w:rFonts w:ascii="Calibri" w:eastAsia="Calibri" w:hAnsi="Calibri" w:cs="Calibri"/>
-        </w:rPr>
-        <w:t>procedure</w:t>
-      </w:r>
-      <w:r>
-        <w:rPr>
-          <w:rFonts w:ascii="Calibri" w:eastAsia="Calibri" w:hAnsi="Calibri" w:cs="Calibri"/>
-        </w:rPr>
-        <w:t>:</w:t>
-      </w:r>
-      <w:r>
-        <w:rPr>
-          <w:rFonts w:ascii="Calibri" w:eastAsia="Calibri" w:hAnsi="Calibri" w:cs="Calibri"/>
-        </w:rPr>
-        <w:br/>
-        <w:t>parameter: Collision other</w:t>
-      </w:r>
-    </w:p>
-    <w:p>
-      <w:pPr>
-        <w:spacing w:after="200" w:line="276" w:lineRule="auto"/>
-        <w:rPr>
-          <w:rFonts w:ascii="Calibri" w:eastAsia="Calibri" w:hAnsi="Calibri" w:cs="Calibri"/>
-        </w:rPr>
-      </w:pPr>
-      <w:r>
-        <w:rPr>
-          <w:rFonts w:ascii="Calibri" w:eastAsia="Calibri" w:hAnsi="Calibri" w:cs="Calibri"/>
-        </w:rPr>
-        <w:t>if (other's tag == "Projectile):</w:t>
-      </w:r>
-      <w:r>
-        <w:rPr>
-          <w:rFonts w:ascii="Calibri" w:eastAsia="Calibri" w:hAnsi="Calibri" w:cs="Calibri"/>
-        </w:rPr>
-        <w:br/>
-        <w:t xml:space="preserve">    in other’s Projectile component, execute DecreasePierce()</w:t>
-      </w:r>
-      <w:r>
-        <w:rPr>
-          <w:rFonts w:ascii="Calibri" w:eastAsia="Calibri" w:hAnsi="Calibri" w:cs="Calibri"/>
-        </w:rPr>
-        <w:br/>
-        <w:t xml:space="preserve">    execute TakeDamage function</w:t>
-      </w:r>
-      <w:r>
-        <w:rPr>
-          <w:rFonts w:ascii="Calibri" w:eastAsia="Calibri" w:hAnsi="Calibri" w:cs="Calibri"/>
-        </w:rPr>
-        <w:br/>
-        <w:t>else if (other's tag == "Piercing Proj" AND currPiercingCooldown &gt;= piercingCooldown):</w:t>
-      </w:r>
-      <w:r>
-        <w:rPr>
-          <w:rFonts w:ascii="Calibri" w:eastAsia="Calibri" w:hAnsi="Calibri" w:cs="Calibri"/>
-        </w:rPr>
-        <w:br/>
-        <w:t xml:space="preserve">    in other’s Projectile component, execute DecreasePierce()</w:t>
-      </w:r>
-      <w:r>
-        <w:rPr>
-          <w:rFonts w:ascii="Calibri" w:eastAsia="Calibri" w:hAnsi="Calibri" w:cs="Calibri"/>
-        </w:rPr>
-        <w:br/>
-        <w:t xml:space="preserve">    set currPiercingCooldown to 0</w:t>
-      </w:r>
-      <w:r>
-        <w:rPr>
-          <w:rFonts w:ascii="Calibri" w:eastAsia="Calibri" w:hAnsi="Calibri" w:cs="Calibri"/>
-        </w:rPr>
-        <w:br/>
-        <w:t xml:space="preserve">    execute TakeDamage function</w:t>
-      </w:r>
-    </w:p>
-    <w:p>
-      <w:pPr>
-        <w:spacing w:after="200" w:line="276" w:lineRule="auto"/>
-        <w:rPr>
-          <w:rFonts w:ascii="Calibri" w:eastAsia="Calibri" w:hAnsi="Calibri" w:cs="Calibri"/>
-        </w:rPr>
-      </w:pPr>
-    </w:p>
-    <w:p>
-      <w:pPr>
-        <w:spacing w:after="200" w:line="276" w:lineRule="auto"/>
-        <w:rPr>
-          <w:rFonts w:ascii="Calibri" w:eastAsia="Calibri" w:hAnsi="Calibri" w:cs="Calibri"/>
-        </w:rPr>
-      </w:pPr>
-      <w:r>
-        <w:rPr>
-          <w:rFonts w:ascii="Calibri" w:eastAsia="Calibri" w:hAnsi="Calibri" w:cs="Calibri"/>
-        </w:rPr>
-        <w:t xml:space="preserve">TakeDamage </w:t>
-      </w:r>
-      <w:r>
-        <w:rPr>
-          <w:rFonts w:ascii="Calibri" w:eastAsia="Calibri" w:hAnsi="Calibri" w:cs="Calibri"/>
-        </w:rPr>
-        <w:t>procedure</w:t>
-      </w:r>
-      <w:r>
-        <w:rPr>
-          <w:rFonts w:ascii="Calibri" w:eastAsia="Calibri" w:hAnsi="Calibri" w:cs="Calibri"/>
-        </w:rPr>
-        <w:t>:</w:t>
-      </w:r>
-    </w:p>
-    <w:p>
-      <w:pPr>
-        <w:spacing w:after="200" w:line="276" w:lineRule="auto"/>
-        <w:rPr>
-          <w:rFonts w:ascii="Calibri" w:eastAsia="Calibri" w:hAnsi="Calibri" w:cs="Calibri"/>
-        </w:rPr>
-      </w:pPr>
-      <w:r>
-        <w:rPr>
-          <w:rFonts w:ascii="Calibri" w:eastAsia="Calibri" w:hAnsi="Calibri" w:cs="Calibri"/>
-        </w:rPr>
-        <w:t>In Hit Display's HitSystem component, execute IncrementHit()</w:t>
-      </w:r>
-      <w:r>
-        <w:rPr>
-          <w:rFonts w:ascii="Calibri" w:eastAsia="Calibri" w:hAnsi="Calibri" w:cs="Calibri"/>
-        </w:rPr>
-        <w:br/>
-        <w:t>if (enemyID &gt; 1 &amp;&amp; health &gt; 1):</w:t>
-      </w:r>
-      <w:r>
-        <w:rPr>
-          <w:rFonts w:ascii="Calibri" w:eastAsia="Calibri" w:hAnsi="Calibri" w:cs="Calibri"/>
-        </w:rPr>
-        <w:br/>
-        <w:t xml:space="preserve">    execute SplitEnemy()</w:t>
-      </w:r>
-      <w:r>
-        <w:rPr>
-          <w:rFonts w:ascii="Calibri" w:eastAsia="Calibri" w:hAnsi="Calibri" w:cs="Calibri"/>
-        </w:rPr>
-        <w:br/>
-        <w:t>else if (enemyID = 1 &amp;&amp; health &gt; 1):</w:t>
-      </w:r>
-      <w:r>
-        <w:rPr>
-          <w:rFonts w:ascii="Calibri" w:eastAsia="Calibri" w:hAnsi="Calibri" w:cs="Calibri"/>
-        </w:rPr>
-        <w:br/>
-        <w:t xml:space="preserve">    subtract health by 1</w:t>
-      </w:r>
-      <w:r>
-        <w:rPr>
-          <w:rFonts w:ascii="Calibri" w:eastAsia="Calibri" w:hAnsi="Calibri" w:cs="Calibri"/>
-        </w:rPr>
-        <w:br/>
-        <w:t xml:space="preserve">    execute UpdateSkin()</w:t>
-      </w:r>
-      <w:r>
-        <w:rPr>
-          <w:rFonts w:ascii="Calibri" w:eastAsia="Calibri" w:hAnsi="Calibri" w:cs="Calibri"/>
-        </w:rPr>
-        <w:br/>
-        <w:t xml:space="preserve">    start Coroutine Knockback</w:t>
-      </w:r>
-      <w:r>
-        <w:rPr>
-          <w:rFonts w:ascii="Calibri" w:eastAsia="Calibri" w:hAnsi="Calibri" w:cs="Calibri"/>
-        </w:rPr>
-        <w:br/>
-        <w:t>else if (health &lt;= 1):</w:t>
-      </w:r>
-      <w:r>
-        <w:rPr>
-          <w:rFonts w:ascii="Calibri" w:eastAsia="Calibri" w:hAnsi="Calibri" w:cs="Calibri"/>
-        </w:rPr>
-        <w:br/>
-        <w:t xml:space="preserve">    start Coroutine KillEnemy</w:t>
-      </w:r>
-    </w:p>
-    <w:p>
-      <w:pPr>
-        <w:spacing w:after="200" w:line="276" w:lineRule="auto"/>
-        <w:rPr>
-          <w:rFonts w:ascii="Calibri" w:eastAsia="Calibri" w:hAnsi="Calibri" w:cs="Calibri"/>
-        </w:rPr>
-      </w:pPr>
-    </w:p>
-    <w:p>
-      <w:pPr>
-        <w:spacing w:after="200" w:line="276" w:lineRule="auto"/>
-        <w:rPr>
-          <w:rFonts w:ascii="Calibri" w:eastAsia="Calibri" w:hAnsi="Calibri" w:cs="Calibri"/>
-        </w:rPr>
-      </w:pPr>
-      <w:r>
-        <w:rPr>
-          <w:rFonts w:ascii="Calibri" w:eastAsia="Calibri" w:hAnsi="Calibri" w:cs="Calibri"/>
-        </w:rPr>
-        <w:t xml:space="preserve">SplitEnemy </w:t>
-      </w:r>
-      <w:r>
-        <w:rPr>
-          <w:rFonts w:ascii="Calibri" w:eastAsia="Calibri" w:hAnsi="Calibri" w:cs="Calibri"/>
-        </w:rPr>
-        <w:t>procedure</w:t>
-      </w:r>
-      <w:r>
-        <w:rPr>
-          <w:rFonts w:ascii="Calibri" w:eastAsia="Calibri" w:hAnsi="Calibri" w:cs="Calibri"/>
-        </w:rPr>
-        <w:t>:</w:t>
-      </w:r>
-    </w:p>
-    <w:p>
-      <w:pPr>
-        <w:spacing w:after="200" w:line="276" w:lineRule="auto"/>
-        <w:rPr>
-          <w:rFonts w:ascii="Calibri" w:eastAsia="Calibri" w:hAnsi="Calibri" w:cs="Calibri"/>
-        </w:rPr>
-      </w:pPr>
-      <w:r>
-        <w:rPr>
-          <w:rFonts w:ascii="Calibri" w:eastAsia="Calibri" w:hAnsi="Calibri" w:cs="Calibri"/>
-        </w:rPr>
-        <w:t>Create float randomAngle and set it to 0</w:t>
-      </w:r>
-    </w:p>
-    <w:p>
-      <w:pPr>
-        <w:spacing w:after="200" w:line="276" w:lineRule="auto"/>
-        <w:rPr>
-          <w:rFonts w:ascii="Calibri" w:eastAsia="Calibri" w:hAnsi="Calibri" w:cs="Calibri"/>
-        </w:rPr>
-      </w:pPr>
-      <w:r>
-        <w:rPr>
-          <w:rFonts w:ascii="Calibri" w:eastAsia="Calibri" w:hAnsi="Calibri" w:cs="Calibri"/>
-        </w:rPr>
-        <w:t xml:space="preserve">For </w:t>
-      </w:r>
-      <w:r>
-        <w:rPr>
-          <w:rFonts w:ascii="Calibri" w:eastAsia="Calibri" w:hAnsi="Calibri" w:cs="Calibri"/>
-        </w:rPr>
-        <w:t>(int n = 0; n &lt; splitEnemyCount; n++)</w:t>
-      </w:r>
-      <w:r>
-        <w:rPr>
-          <w:rFonts w:ascii="Calibri" w:eastAsia="Calibri" w:hAnsi="Calibri" w:cs="Calibri"/>
-        </w:rPr>
-        <w:t>:</w:t>
-      </w:r>
       <w:r>
         <w:rPr>
           <w:rFonts w:ascii="Calibri" w:eastAsia="Calibri" w:hAnsi="Calibri" w:cs="Calibri"/>
@@ -766,6 +936,33 @@
         <w:rPr>
           <w:rFonts w:ascii="Calibri" w:eastAsia="Calibri" w:hAnsi="Calibri" w:cs="Calibri"/>
         </w:rPr>
+        <w:t>if splitArcHalf = 1, set randomAngle to a random range between -90 and -splitArcHalf</w:t>
+      </w:r>
+      <w:r>
+        <w:rPr>
+          <w:rFonts w:ascii="Calibri" w:eastAsia="Calibri" w:hAnsi="Calibri" w:cs="Calibri"/>
+        </w:rPr>
+        <w:br/>
+        <w:t xml:space="preserve">    if splitArcHalf = -1, set randomAngle to a random range between splitArcHalf and 90</w:t>
+      </w:r>
+      <w:r>
+        <w:rPr>
+          <w:rFonts w:ascii="Calibri" w:eastAsia="Calibri" w:hAnsi="Calibri" w:cs="Calibri"/>
+        </w:rPr>
+        <w:br/>
+        <w:t xml:space="preserve">    multiply splitArcHalf by -1</w:t>
+      </w:r>
+      <w:r>
+        <w:rPr>
+          <w:rFonts w:ascii="Calibri" w:eastAsia="Calibri" w:hAnsi="Calibri" w:cs="Calibri"/>
+        </w:rPr>
+        <w:br/>
+        <w:t xml:space="preserve">    </w:t>
+      </w:r>
+      <w:r>
+        <w:rPr>
+          <w:rFonts w:ascii="Calibri" w:eastAsia="Calibri" w:hAnsi="Calibri" w:cs="Calibri"/>
+        </w:rPr>
         <w:t>create GameObject newEnemy and Instantiate it as enemySplitup at this gameObject's position</w:t>
       </w:r>
       <w:r>
@@ -773,13 +970,7 @@
           <w:rFonts w:ascii="Calibri" w:eastAsia="Calibri" w:hAnsi="Calibri" w:cs="Calibri"/>
         </w:rPr>
         <w:br/>
-      </w:r>
-      <w:r>
-        <w:rPr>
-          <w:rFonts w:ascii="Calibri" w:eastAsia="Calibri" w:hAnsi="Calibri" w:cs="Calibri"/>
-        </w:rPr>
-        <w:lastRenderedPageBreak/>
-        <w:t xml:space="preserve">    In newEnemy's Enemy component, execute CreateEnemySettings(enemyID -1, health-1)</w:t>
+        <w:t xml:space="preserve">    rotate newEnemy by randomAngle</w:t>
       </w:r>
       <w:r>
         <w:rPr>
@@ -792,14 +983,13 @@
         <w:rPr>
           <w:rFonts w:ascii="Calibri" w:eastAsia="Calibri" w:hAnsi="Calibri" w:cs="Calibri"/>
         </w:rPr>
-        <w:t>while the absolute value of randomAngle is less than splitArcHalf/2:</w:t>
-      </w:r>
-      <w:r>
-        <w:rPr>
-          <w:rFonts w:ascii="Calibri" w:eastAsia="Calibri" w:hAnsi="Calibri" w:cs="Calibri"/>
-        </w:rPr>
-        <w:br/>
-        <w:t xml:space="preserve">        set randomAngle to random range between -90 and +90</w:t>
+        <w:t>i</w:t>
+      </w:r>
+      <w:r>
+        <w:rPr>
+          <w:rFonts w:ascii="Calibri" w:eastAsia="Calibri" w:hAnsi="Calibri" w:cs="Calibri"/>
+        </w:rPr>
+        <w:t>n newEnemy's Enemy component, execute CreateEnemySettings(health-1)</w:t>
       </w:r>
       <w:r>
         <w:rPr>
@@ -812,20 +1002,19 @@
         <w:rPr>
           <w:rFonts w:ascii="Calibri" w:eastAsia="Calibri" w:hAnsi="Calibri" w:cs="Calibri"/>
         </w:rPr>
-        <w:t xml:space="preserve">Rotate newEnemy by </w:t>
-      </w:r>
-      <w:r>
-        <w:rPr>
-          <w:rFonts w:ascii="Calibri" w:eastAsia="Calibri" w:hAnsi="Calibri" w:cs="Calibri"/>
-        </w:rPr>
-        <w:t>randomAngle</w:t>
-      </w:r>
-      <w:r>
-        <w:rPr>
-          <w:rFonts w:ascii="Calibri" w:eastAsia="Calibri" w:hAnsi="Calibri" w:cs="Calibri"/>
-        </w:rPr>
-        <w:br/>
-        <w:t xml:space="preserve">    In newEnemy's Enemy component, start the Coroutine Knockback</w:t>
+        <w:t>i</w:t>
+      </w:r>
+      <w:r>
+        <w:rPr>
+          <w:rFonts w:ascii="Calibri" w:eastAsia="Calibri" w:hAnsi="Calibri" w:cs="Calibri"/>
+        </w:rPr>
+        <w:t>n newEnemy's Enemy component, start the Coroutine Knockback</w:t>
+      </w:r>
+      <w:r>
+        <w:rPr>
+          <w:rFonts w:ascii="Calibri" w:eastAsia="Calibri" w:hAnsi="Calibri" w:cs="Calibri"/>
+        </w:rPr>
+        <w:t>(kbDuration)</w:t>
       </w:r>
       <w:r>
         <w:rPr>
@@ -861,39 +1050,20 @@
           <w:rFonts w:ascii="Calibri" w:eastAsia="Calibri" w:hAnsi="Calibri" w:cs="Calibri"/>
         </w:rPr>
         <w:br/>
-        <w:t xml:space="preserve">create float </w:t>
-      </w:r>
-      <w:r>
-        <w:rPr>
-          <w:rFonts w:ascii="Calibri" w:eastAsia="Calibri" w:hAnsi="Calibri" w:cs="Calibri"/>
-        </w:rPr>
-        <w:t>k</w:t>
-      </w:r>
-      <w:r>
-        <w:rPr>
-          <w:rFonts w:ascii="Calibri" w:eastAsia="Calibri" w:hAnsi="Calibri" w:cs="Calibri"/>
-        </w:rPr>
-        <w:t xml:space="preserve"> and set it to 0</w:t>
-      </w:r>
-    </w:p>
-    <w:p>
-      <w:pPr>
-        <w:spacing w:after="200" w:line="276" w:lineRule="auto"/>
-        <w:rPr>
-          <w:rFonts w:ascii="Calibri" w:eastAsia="Calibri" w:hAnsi="Calibri" w:cs="Calibri"/>
-        </w:rPr>
-      </w:pPr>
-      <w:r>
-        <w:rPr>
-          <w:rFonts w:ascii="Calibri" w:eastAsia="Calibri" w:hAnsi="Calibri" w:cs="Calibri"/>
-        </w:rPr>
-        <w:t>Create float kbSpeedMultiplier and set it to (1 + 1 / (kbDuration/2))</w:t>
-      </w:r>
-      <w:r>
-        <w:rPr>
-          <w:rFonts w:ascii="Calibri" w:eastAsia="Calibri" w:hAnsi="Calibri" w:cs="Calibri"/>
-        </w:rPr>
-        <w:br/>
+        <w:t>parameters: float duration, float speedMultiplier</w:t>
+      </w:r>
+    </w:p>
+    <w:p>
+      <w:pPr>
+        <w:spacing w:after="200" w:line="276" w:lineRule="auto"/>
+        <w:rPr>
+          <w:rFonts w:ascii="Calibri" w:eastAsia="Calibri" w:hAnsi="Calibri" w:cs="Calibri"/>
+        </w:rPr>
+      </w:pPr>
+      <w:r>
+        <w:rPr>
+          <w:rFonts w:ascii="Calibri" w:eastAsia="Calibri" w:hAnsi="Calibri" w:cs="Calibri"/>
+        </w:rPr>
         <w:t>create float array newPolarCoOrds</w:t>
       </w:r>
     </w:p>
@@ -908,7 +1078,19 @@
         <w:rPr>
           <w:rFonts w:ascii="Calibri" w:eastAsia="Calibri" w:hAnsi="Calibri" w:cs="Calibri"/>
         </w:rPr>
-        <w:t xml:space="preserve">subtract finalSpeed </w:t>
+        <w:t xml:space="preserve">subtract </w:t>
+      </w:r>
+      <w:r>
+        <w:rPr>
+          <w:rFonts w:ascii="Calibri" w:eastAsia="Calibri" w:hAnsi="Calibri" w:cs="Calibri"/>
+        </w:rPr>
+        <w:t>speed</w:t>
+      </w:r>
+      <w:r>
+        <w:rPr>
+          <w:rFonts w:ascii="Calibri" w:eastAsia="Calibri" w:hAnsi="Calibri" w:cs="Calibri"/>
+        </w:rPr>
+        <w:t xml:space="preserve"> </w:t>
       </w:r>
       <w:r>
         <w:rPr>
@@ -920,7 +1102,7 @@
         <w:rPr>
           <w:rFonts w:ascii="Calibri" w:eastAsia="Calibri" w:hAnsi="Calibri" w:cs="Calibri"/>
         </w:rPr>
-        <w:t xml:space="preserve">finalSpeedStorage </w:t>
+        <w:t xml:space="preserve">speedStored </w:t>
       </w:r>
       <w:r>
         <w:rPr>
@@ -932,77 +1114,32 @@
         <w:rPr>
           <w:rFonts w:ascii="Calibri" w:eastAsia="Calibri" w:hAnsi="Calibri" w:cs="Calibri"/>
         </w:rPr>
-        <w:t>kbSpeedMultiplier</w:t>
-      </w:r>
-      <w:r>
-        <w:rPr>
-          <w:rFonts w:ascii="Calibri" w:eastAsia="Calibri" w:hAnsi="Calibri" w:cs="Calibri"/>
-        </w:rPr>
-        <w:br/>
-        <w:t>while (</w:t>
-      </w:r>
-      <w:r>
-        <w:rPr>
-          <w:rFonts w:ascii="Calibri" w:eastAsia="Calibri" w:hAnsi="Calibri" w:cs="Calibri"/>
-        </w:rPr>
-        <w:t>k</w:t>
-      </w:r>
-      <w:r>
-        <w:rPr>
-          <w:rFonts w:ascii="Calibri" w:eastAsia="Calibri" w:hAnsi="Calibri" w:cs="Calibri"/>
-        </w:rPr>
-        <w:t xml:space="preserve"> &lt;= kbDuration):</w:t>
-      </w:r>
-      <w:r>
-        <w:rPr>
-          <w:rFonts w:ascii="Calibri" w:eastAsia="Calibri" w:hAnsi="Calibri" w:cs="Calibri"/>
-        </w:rPr>
-        <w:br/>
-        <w:t xml:space="preserve">    translate this gameObject by finalSpeed * Time.deltaTime </w:t>
-      </w:r>
-      <w:r>
-        <w:rPr>
-          <w:rFonts w:ascii="Calibri" w:eastAsia="Calibri" w:hAnsi="Calibri" w:cs="Calibri"/>
-        </w:rPr>
-        <w:t xml:space="preserve">* kbSpeedMultiplier </w:t>
-      </w:r>
-      <w:r>
-        <w:rPr>
-          <w:rFonts w:ascii="Calibri" w:eastAsia="Calibri" w:hAnsi="Calibri" w:cs="Calibri"/>
-        </w:rPr>
-        <w:t>in the direction of the local y axis</w:t>
-      </w:r>
-      <w:r>
-        <w:rPr>
-          <w:rFonts w:ascii="Calibri" w:eastAsia="Calibri" w:hAnsi="Calibri" w:cs="Calibri"/>
-        </w:rPr>
-        <w:br/>
-        <w:t xml:space="preserve">    Add Time.deltaTime </w:t>
-      </w:r>
-      <w:r>
-        <w:rPr>
-          <w:rFonts w:ascii="Calibri" w:eastAsia="Calibri" w:hAnsi="Calibri" w:cs="Calibri"/>
-        </w:rPr>
-        <w:t xml:space="preserve">* kbSpeedMultiplier </w:t>
-      </w:r>
-      <w:r>
-        <w:rPr>
-          <w:rFonts w:ascii="Calibri" w:eastAsia="Calibri" w:hAnsi="Calibri" w:cs="Calibri"/>
-        </w:rPr>
-        <w:t xml:space="preserve">to </w:t>
-      </w:r>
-      <w:r>
-        <w:rPr>
-          <w:rFonts w:ascii="Calibri" w:eastAsia="Calibri" w:hAnsi="Calibri" w:cs="Calibri"/>
-        </w:rPr>
-        <w:t>k</w:t>
-      </w:r>
-      <w:r>
-        <w:rPr>
-          <w:rFonts w:ascii="Calibri" w:eastAsia="Calibri" w:hAnsi="Calibri" w:cs="Calibri"/>
-        </w:rPr>
-        <w:br/>
-        <w:t xml:space="preserve">    wait Time.deltaTime seconds</w:t>
+        <w:t>s</w:t>
+      </w:r>
+      <w:r>
+        <w:rPr>
+          <w:rFonts w:ascii="Calibri" w:eastAsia="Calibri" w:hAnsi="Calibri" w:cs="Calibri"/>
+        </w:rPr>
+        <w:t>peedMultiplier</w:t>
+      </w:r>
+      <w:r>
+        <w:rPr>
+          <w:rFonts w:ascii="Calibri" w:eastAsia="Calibri" w:hAnsi="Calibri" w:cs="Calibri"/>
+        </w:rPr>
+        <w:br/>
+        <w:t xml:space="preserve">wait </w:t>
+      </w:r>
+      <w:r>
+        <w:rPr>
+          <w:rFonts w:ascii="Calibri" w:eastAsia="Calibri" w:hAnsi="Calibri" w:cs="Calibri"/>
+        </w:rPr>
+        <w:t>‘duration’</w:t>
+      </w:r>
+      <w:r>
+        <w:rPr>
+          <w:rFonts w:ascii="Calibri" w:eastAsia="Calibri" w:hAnsi="Calibri" w:cs="Calibri"/>
+        </w:rPr>
+        <w:t xml:space="preserve"> seconds</w:t>
       </w:r>
       <w:r>
         <w:rPr>
@@ -1015,13 +1152,13 @@
         <w:rPr>
           <w:rFonts w:ascii="Calibri" w:eastAsia="Calibri" w:hAnsi="Calibri" w:cs="Calibri"/>
         </w:rPr>
-        <w:t xml:space="preserve"> finalSpeed by </w:t>
-      </w:r>
-      <w:r>
-        <w:rPr>
-          <w:rFonts w:ascii="Calibri" w:eastAsia="Calibri" w:hAnsi="Calibri" w:cs="Calibri"/>
-        </w:rPr>
-        <w:t xml:space="preserve">finalSpeedStorage </w:t>
+        <w:t xml:space="preserve"> </w:t>
+      </w:r>
+      <w:r>
+        <w:rPr>
+          <w:rFonts w:ascii="Calibri" w:eastAsia="Calibri" w:hAnsi="Calibri" w:cs="Calibri"/>
+        </w:rPr>
+        <w:t xml:space="preserve">speedStored </w:t>
       </w:r>
       <w:r>
         <w:rPr>
@@ -1033,14 +1170,38 @@
         <w:rPr>
           <w:rFonts w:ascii="Calibri" w:eastAsia="Calibri" w:hAnsi="Calibri" w:cs="Calibri"/>
         </w:rPr>
-        <w:t>kbSpeedMultiplier</w:t>
-      </w:r>
-      <w:r>
-        <w:rPr>
-          <w:rFonts w:ascii="Calibri" w:eastAsia="Calibri" w:hAnsi="Calibri" w:cs="Calibri"/>
-        </w:rPr>
-        <w:br/>
-        <w:t>set newPolarCoOrds to the result of CartesianAndPolar.ConvertToPolar(this objecty's x position, this object's y position)</w:t>
+        <w:t>s</w:t>
+      </w:r>
+      <w:r>
+        <w:rPr>
+          <w:rFonts w:ascii="Calibri" w:eastAsia="Calibri" w:hAnsi="Calibri" w:cs="Calibri"/>
+        </w:rPr>
+        <w:t>peedMultiplier</w:t>
+      </w:r>
+      <w:r>
+        <w:rPr>
+          <w:rFonts w:ascii="Calibri" w:eastAsia="Calibri" w:hAnsi="Calibri" w:cs="Calibri"/>
+        </w:rPr>
+        <w:t xml:space="preserve"> to speed</w:t>
+      </w:r>
+      <w:r>
+        <w:rPr>
+          <w:rFonts w:ascii="Calibri" w:eastAsia="Calibri" w:hAnsi="Calibri" w:cs="Calibri"/>
+        </w:rPr>
+        <w:br/>
+        <w:t>set newPolarCoOrds to the result of CartesianAndPolar</w:t>
+      </w:r>
+      <w:r>
+        <w:rPr>
+          <w:rFonts w:ascii="Calibri" w:eastAsia="Calibri" w:hAnsi="Calibri" w:cs="Calibri"/>
+        </w:rPr>
+        <w:t xml:space="preserve">’s function </w:t>
+      </w:r>
+      <w:r>
+        <w:rPr>
+          <w:rFonts w:ascii="Calibri" w:eastAsia="Calibri" w:hAnsi="Calibri" w:cs="Calibri"/>
+        </w:rPr>
+        <w:t>ConvertToPolar(this objecty's x position, this object's y position)</w:t>
       </w:r>
       <w:r>
         <w:rPr>
@@ -1076,21 +1237,50 @@
           <w:rFonts w:ascii="Calibri" w:eastAsia="Calibri" w:hAnsi="Calibri" w:cs="Calibri"/>
         </w:rPr>
         <w:br/>
-        <w:t>set health to 0</w:t>
-      </w:r>
-      <w:r>
-        <w:rPr>
-          <w:rFonts w:ascii="Calibri" w:eastAsia="Calibri" w:hAnsi="Calibri" w:cs="Calibri"/>
-        </w:rPr>
-        <w:br/>
-        <w:t>set finalSpeed to 0</w:t>
-      </w:r>
-      <w:r>
-        <w:rPr>
-          <w:rFonts w:ascii="Calibri" w:eastAsia="Calibri" w:hAnsi="Calibri" w:cs="Calibri"/>
-        </w:rPr>
-        <w:br/>
-        <w:t>execute UpdateSkin()</w:t>
+        <w:t xml:space="preserve">set </w:t>
+      </w:r>
+      <w:r>
+        <w:rPr>
+          <w:rFonts w:ascii="Calibri" w:eastAsia="Calibri" w:hAnsi="Calibri" w:cs="Calibri"/>
+        </w:rPr>
+        <w:t>speed</w:t>
+      </w:r>
+      <w:r>
+        <w:rPr>
+          <w:rFonts w:ascii="Calibri" w:eastAsia="Calibri" w:hAnsi="Calibri" w:cs="Calibri"/>
+        </w:rPr>
+        <w:t xml:space="preserve"> to 0</w:t>
+      </w:r>
+      <w:r>
+        <w:rPr>
+          <w:rFonts w:ascii="Calibri" w:eastAsia="Calibri" w:hAnsi="Calibri" w:cs="Calibri"/>
+        </w:rPr>
+        <w:br/>
+        <w:t>execute Update</w:t>
+      </w:r>
+      <w:r>
+        <w:rPr>
+          <w:rFonts w:ascii="Calibri" w:eastAsia="Calibri" w:hAnsi="Calibri" w:cs="Calibri"/>
+        </w:rPr>
+        <w:t>Health</w:t>
+      </w:r>
+      <w:r>
+        <w:rPr>
+          <w:rFonts w:ascii="Calibri" w:eastAsia="Calibri" w:hAnsi="Calibri" w:cs="Calibri"/>
+        </w:rPr>
+        <w:t>(</w:t>
+      </w:r>
+      <w:r>
+        <w:rPr>
+          <w:rFonts w:ascii="Calibri" w:eastAsia="Calibri" w:hAnsi="Calibri" w:cs="Calibri"/>
+        </w:rPr>
+        <w:t>0</w:t>
+      </w:r>
+      <w:r>
+        <w:rPr>
+          <w:rFonts w:ascii="Calibri" w:eastAsia="Calibri" w:hAnsi="Calibri" w:cs="Calibri"/>
+        </w:rPr>
+        <w:t>)</w:t>
       </w:r>
       <w:r>
         <w:rPr>
@@ -1104,7 +1294,13 @@
           <w:rFonts w:ascii="Calibri" w:eastAsia="Calibri" w:hAnsi="Calibri" w:cs="Calibri"/>
         </w:rPr>
         <w:br/>
-        <w:t>Wait 0.9 seconds</w:t>
+        <w:t xml:space="preserve">Wait </w:t>
+      </w:r>
+      <w:r>
+        <w:rPr>
+          <w:rFonts w:ascii="Calibri" w:eastAsia="Calibri" w:hAnsi="Calibri" w:cs="Calibri"/>
+        </w:rPr>
+        <w:t>until particle system finishes playing</w:t>
       </w:r>
       <w:r>
         <w:rPr>

</xml_diff>